<commit_message>
MAJ 05/04/2018 Signed-off-by: DrBlaf <chauveau.aurelien.76@gmail.com>
</commit_message>
<xml_diff>
--- a/Rapport/Nico/DÉVELOPPEMENT DE L.docx
+++ b/Rapport/Nico/DÉVELOPPEMENT DE L.docx
@@ -4,13 +4,6 @@
   <w:body>
     <w:sdt>
       <w:sdtPr>
-        <w:id w:val="437307"/>
-        <w:docPartObj>
-          <w:docPartGallery w:val="Cover Pages"/>
-          <w:docPartUnique/>
-        </w:docPartObj>
-      </w:sdtPr>
-      <w:sdtEndPr>
         <w:rPr>
           <w:rFonts w:asciiTheme="majorHAnsi" w:eastAsiaTheme="majorEastAsia" w:hAnsiTheme="majorHAnsi" w:cstheme="majorBidi"/>
           <w:b/>
@@ -19,7 +12,12 @@
           <w:sz w:val="26"/>
           <w:szCs w:val="26"/>
         </w:rPr>
-      </w:sdtEndPr>
+        <w:id w:val="437307"/>
+        <w:docPartObj>
+          <w:docPartGallery w:val="Cover Pages"/>
+          <w:docPartUnique/>
+        </w:docPartObj>
+      </w:sdtPr>
       <w:sdtContent>
         <w:p/>
         <w:p>
@@ -788,9 +786,240 @@
         <w:t xml:space="preserve"> 2 </w:t>
       </w:r>
     </w:p>
+    <w:p/>
+    <w:p>
+      <w:pPr>
+        <w:pStyle w:val="Sous-titre"/>
+      </w:pPr>
+      <w:r>
+        <w:rPr>
+          <w:noProof/>
+          <w:lang w:eastAsia="fr-FR"/>
+        </w:rPr>
+        <w:pict>
+          <v:shapetype id="_x0000_t202" coordsize="21600,21600" o:spt="202" path="m,l,21600r21600,l21600,xe">
+            <v:stroke joinstyle="miter"/>
+            <v:path gradientshapeok="t" o:connecttype="rect"/>
+          </v:shapetype>
+          <v:shape id="_x0000_s1075" type="#_x0000_t202" style="position:absolute;margin-left:297.1pt;margin-top:414.6pt;width:175.9pt;height:25.15pt;z-index:251666432;mso-position-horizontal-relative:margin;mso-width-relative:margin;mso-height-relative:margin" fillcolor="#8cadae">
+            <v:textbox>
+              <w:txbxContent>
+                <w:p>
+                  <w:pPr>
+                    <w:rPr>
+                      <w:color w:val="FFFFFF" w:themeColor="background1"/>
+                      <w:sz w:val="32"/>
+                      <w:szCs w:val="32"/>
+                    </w:rPr>
+                  </w:pPr>
+                  <w:r>
+                    <w:rPr>
+                      <w:color w:val="FFFFFF" w:themeColor="background1"/>
+                      <w:sz w:val="32"/>
+                      <w:szCs w:val="32"/>
+                    </w:rPr>
+                    <w:t>Lecture des données</w:t>
+                  </w:r>
+                </w:p>
+                <w:p>
+                  <w:pPr>
+                    <w:rPr>
+                      <w:color w:val="FFFFFF" w:themeColor="background1"/>
+                      <w:sz w:val="32"/>
+                      <w:szCs w:val="32"/>
+                    </w:rPr>
+                  </w:pPr>
+                </w:p>
+              </w:txbxContent>
+            </v:textbox>
+            <w10:wrap anchorx="margin"/>
+          </v:shape>
+        </w:pict>
+      </w:r>
+      <w:r>
+        <w:rPr>
+          <w:noProof/>
+        </w:rPr>
+        <w:pict>
+          <v:shape id="_x0000_s1073" type="#_x0000_t202" style="position:absolute;margin-left:37.85pt;margin-top:29.45pt;width:175.9pt;height:25.15pt;z-index:251664384;mso-position-horizontal-relative:margin;mso-width-relative:margin;mso-height-relative:margin" fillcolor="#8cadae">
+            <v:textbox>
+              <w:txbxContent>
+                <w:p>
+                  <w:pPr>
+                    <w:rPr>
+                      <w:color w:val="FFFFFF" w:themeColor="background1"/>
+                      <w:sz w:val="32"/>
+                      <w:szCs w:val="32"/>
+                    </w:rPr>
+                  </w:pPr>
+                  <w:r>
+                    <w:rPr>
+                      <w:color w:val="FFFFFF" w:themeColor="background1"/>
+                      <w:sz w:val="32"/>
+                      <w:szCs w:val="32"/>
+                    </w:rPr>
+                    <w:t>Gestion de la maison</w:t>
+                  </w:r>
+                </w:p>
+              </w:txbxContent>
+            </v:textbox>
+            <w10:wrap anchorx="margin"/>
+          </v:shape>
+        </w:pict>
+      </w:r>
+      <w:r>
+        <w:rPr>
+          <w:noProof/>
+          <w:lang w:eastAsia="fr-FR"/>
+        </w:rPr>
+        <w:drawing>
+          <wp:anchor distT="0" distB="0" distL="114300" distR="114300" simplePos="0" relativeHeight="251662336" behindDoc="0" locked="0" layoutInCell="1" allowOverlap="1">
+            <wp:simplePos x="0" y="0"/>
+            <wp:positionH relativeFrom="column">
+              <wp:posOffset>3218180</wp:posOffset>
+            </wp:positionH>
+            <wp:positionV relativeFrom="paragraph">
+              <wp:posOffset>292735</wp:posOffset>
+            </wp:positionV>
+            <wp:extent cx="3086100" cy="4452620"/>
+            <wp:effectExtent l="38100" t="57150" r="114300" b="100330"/>
+            <wp:wrapNone/>
+            <wp:docPr id="2" name="Image 1" descr="unnamed.jpg"/>
+            <wp:cNvGraphicFramePr>
+              <a:graphicFrameLocks xmlns:a="http://schemas.openxmlformats.org/drawingml/2006/main" noChangeAspect="1"/>
+            </wp:cNvGraphicFramePr>
+            <a:graphic xmlns:a="http://schemas.openxmlformats.org/drawingml/2006/main">
+              <a:graphicData uri="http://schemas.openxmlformats.org/drawingml/2006/picture">
+                <pic:pic xmlns:pic="http://schemas.openxmlformats.org/drawingml/2006/picture">
+                  <pic:nvPicPr>
+                    <pic:cNvPr id="0" name="unnamed.jpg"/>
+                    <pic:cNvPicPr/>
+                  </pic:nvPicPr>
+                  <pic:blipFill>
+                    <a:blip r:embed="rId14" cstate="print"/>
+                    <a:srcRect l="4477" t="347" r="5095" b="463"/>
+                    <a:stretch>
+                      <a:fillRect/>
+                    </a:stretch>
+                  </pic:blipFill>
+                  <pic:spPr>
+                    <a:xfrm>
+                      <a:off x="0" y="0"/>
+                      <a:ext cx="3086100" cy="4452620"/>
+                    </a:xfrm>
+                    <a:prstGeom prst="rect">
+                      <a:avLst/>
+                    </a:prstGeom>
+                    <a:ln w="38100" cap="sq">
+                      <a:solidFill>
+                        <a:srgbClr val="8CADAE"/>
+                      </a:solidFill>
+                      <a:prstDash val="solid"/>
+                      <a:miter lim="800000"/>
+                    </a:ln>
+                    <a:effectLst>
+                      <a:outerShdw blurRad="50800" dist="38100" dir="2700000" algn="tl" rotWithShape="0">
+                        <a:srgbClr val="000000">
+                          <a:alpha val="43000"/>
+                        </a:srgbClr>
+                      </a:outerShdw>
+                    </a:effectLst>
+                  </pic:spPr>
+                </pic:pic>
+              </a:graphicData>
+            </a:graphic>
+          </wp:anchor>
+        </w:drawing>
+      </w:r>
+      <w:r>
+        <w:rPr>
+          <w:noProof/>
+          <w:lang w:eastAsia="fr-FR"/>
+        </w:rPr>
+        <w:drawing>
+          <wp:anchor distT="0" distB="0" distL="114300" distR="114300" simplePos="0" relativeHeight="251661312" behindDoc="0" locked="0" layoutInCell="1" allowOverlap="1">
+            <wp:simplePos x="0" y="0"/>
+            <wp:positionH relativeFrom="column">
+              <wp:posOffset>52705</wp:posOffset>
+            </wp:positionH>
+            <wp:positionV relativeFrom="paragraph">
+              <wp:posOffset>1120140</wp:posOffset>
+            </wp:positionV>
+            <wp:extent cx="3041015" cy="4573270"/>
+            <wp:effectExtent l="38100" t="57150" r="121285" b="93980"/>
+            <wp:wrapNone/>
+            <wp:docPr id="1" name="Image 0" descr="unnamed (1).jpg"/>
+            <wp:cNvGraphicFramePr>
+              <a:graphicFrameLocks xmlns:a="http://schemas.openxmlformats.org/drawingml/2006/main" noChangeAspect="1"/>
+            </wp:cNvGraphicFramePr>
+            <a:graphic xmlns:a="http://schemas.openxmlformats.org/drawingml/2006/main">
+              <a:graphicData uri="http://schemas.openxmlformats.org/drawingml/2006/picture">
+                <pic:pic xmlns:pic="http://schemas.openxmlformats.org/drawingml/2006/picture">
+                  <pic:nvPicPr>
+                    <pic:cNvPr id="0" name="unnamed (1).jpg"/>
+                    <pic:cNvPicPr/>
+                  </pic:nvPicPr>
+                  <pic:blipFill>
+                    <a:blip r:embed="rId15" cstate="print"/>
+                    <a:srcRect l="4786" r="6330" b="116"/>
+                    <a:stretch>
+                      <a:fillRect/>
+                    </a:stretch>
+                  </pic:blipFill>
+                  <pic:spPr>
+                    <a:xfrm>
+                      <a:off x="0" y="0"/>
+                      <a:ext cx="3041015" cy="4573270"/>
+                    </a:xfrm>
+                    <a:prstGeom prst="rect">
+                      <a:avLst/>
+                    </a:prstGeom>
+                    <a:ln w="38100" cap="sq">
+                      <a:solidFill>
+                        <a:srgbClr val="8CADAE"/>
+                      </a:solidFill>
+                      <a:prstDash val="solid"/>
+                      <a:miter lim="800000"/>
+                    </a:ln>
+                    <a:effectLst>
+                      <a:outerShdw blurRad="50800" dist="38100" dir="2700000" algn="tl" rotWithShape="0">
+                        <a:srgbClr val="000000">
+                          <a:alpha val="43000"/>
+                        </a:srgbClr>
+                      </a:outerShdw>
+                    </a:effectLst>
+                  </pic:spPr>
+                </pic:pic>
+              </a:graphicData>
+            </a:graphic>
+          </wp:anchor>
+        </w:drawing>
+      </w:r>
+      <w:r>
+        <w:t xml:space="preserve">Qu'est-ce que Mit </w:t>
+      </w:r>
+      <w:proofErr w:type="spellStart"/>
+      <w:r>
+        <w:t>App</w:t>
+      </w:r>
+      <w:proofErr w:type="spellEnd"/>
+      <w:r>
+        <w:t xml:space="preserve"> </w:t>
+      </w:r>
+      <w:proofErr w:type="spellStart"/>
+      <w:r>
+        <w:t>Inventor</w:t>
+      </w:r>
+      <w:proofErr w:type="spellEnd"/>
+      <w:r>
+        <w:t xml:space="preserve"> 2 ?</w:t>
+      </w:r>
+    </w:p>
+    <w:p/>
+    <w:p/>
     <w:sectPr>
-      <w:headerReference w:type="default" r:id="rId14"/>
-      <w:footerReference w:type="default" r:id="rId15"/>
+      <w:headerReference w:type="default" r:id="rId16"/>
+      <w:footerReference w:type="default" r:id="rId17"/>
       <w:pgSz w:w="11906" w:h="16838"/>
       <w:pgMar w:top="1417" w:right="1417" w:bottom="1417" w:left="1417" w:header="708" w:footer="708" w:gutter="0"/>
       <w:cols w:space="708"/>
@@ -938,7 +1167,7 @@
                         <w:noProof/>
                         <w:color w:val="6EA0B0" w:themeColor="accent1"/>
                       </w:rPr>
-                      <w:t>2</w:t>
+                      <w:t>4</w:t>
                     </w:r>
                   </w:fldSimple>
                 </w:p>
@@ -1504,6 +1733,45 @@
     <w:link w:val="Pieddepage"/>
     <w:uiPriority w:val="99"/>
     <w:rsid w:val="00B82C17"/>
+  </w:style>
+  <w:style w:type="paragraph" w:styleId="Sous-titre">
+    <w:name w:val="Subtitle"/>
+    <w:basedOn w:val="Normal"/>
+    <w:next w:val="Normal"/>
+    <w:link w:val="Sous-titreCar"/>
+    <w:uiPriority w:val="11"/>
+    <w:qFormat/>
+    <w:rsid w:val="005252AD"/>
+    <w:pPr>
+      <w:numPr>
+        <w:ilvl w:val="1"/>
+      </w:numPr>
+    </w:pPr>
+    <w:rPr>
+      <w:rFonts w:asciiTheme="majorHAnsi" w:eastAsiaTheme="majorEastAsia" w:hAnsiTheme="majorHAnsi" w:cstheme="majorBidi"/>
+      <w:i/>
+      <w:iCs/>
+      <w:color w:val="6EA0B0" w:themeColor="accent1"/>
+      <w:spacing w:val="15"/>
+      <w:sz w:val="24"/>
+      <w:szCs w:val="24"/>
+    </w:rPr>
+  </w:style>
+  <w:style w:type="character" w:customStyle="1" w:styleId="Sous-titreCar">
+    <w:name w:val="Sous-titre Car"/>
+    <w:basedOn w:val="Policepardfaut"/>
+    <w:link w:val="Sous-titre"/>
+    <w:uiPriority w:val="11"/>
+    <w:rsid w:val="005252AD"/>
+    <w:rPr>
+      <w:rFonts w:asciiTheme="majorHAnsi" w:eastAsiaTheme="majorEastAsia" w:hAnsiTheme="majorHAnsi" w:cstheme="majorBidi"/>
+      <w:i/>
+      <w:iCs/>
+      <w:color w:val="6EA0B0" w:themeColor="accent1"/>
+      <w:spacing w:val="15"/>
+      <w:sz w:val="24"/>
+      <w:szCs w:val="24"/>
+    </w:rPr>
   </w:style>
 </w:styles>
 </file>
@@ -1886,6 +2154,7 @@
   <w:rsids>
     <w:rsidRoot w:val="009D184D"/>
     <w:rsid w:val="009D184D"/>
+    <w:rsid w:val="00E50F93"/>
   </w:rsids>
   <m:mathPr>
     <m:mathFont m:val="Cambria Math"/>
@@ -2066,6 +2335,7 @@
   <w:style w:type="paragraph" w:default="1" w:styleId="Normal">
     <w:name w:val="Normal"/>
     <w:qFormat/>
+    <w:rsid w:val="00E50F93"/>
   </w:style>
   <w:style w:type="character" w:default="1" w:styleId="Policepardfaut">
     <w:name w:val="Default Paragraph Font"/>
@@ -2306,6 +2576,10 @@
   <w:style w:type="paragraph" w:customStyle="1" w:styleId="C2D49A64C8FC45EE98D2F958DF614A86">
     <w:name w:val="C2D49A64C8FC45EE98D2F958DF614A86"/>
     <w:rsid w:val="009D184D"/>
+  </w:style>
+  <w:style w:type="paragraph" w:customStyle="1" w:styleId="FD069A34C7154427B277239C678780C3">
+    <w:name w:val="FD069A34C7154427B277239C678780C3"/>
+    <w:rsid w:val="00E50F93"/>
   </w:style>
 </w:styles>
 </file>
@@ -2668,7 +2942,7 @@
 </file>
 
 <file path=customXml/itemProps2.xml><?xml version="1.0" encoding="utf-8"?>
-<ds:datastoreItem xmlns:ds="http://schemas.openxmlformats.org/officeDocument/2006/customXml" ds:itemID="{E4A12E8C-4E09-400D-91E5-FC39F91BC052}">
+<ds:datastoreItem xmlns:ds="http://schemas.openxmlformats.org/officeDocument/2006/customXml" ds:itemID="{31210646-9310-445C-A583-FA3BE00A6BDF}">
   <ds:schemaRefs>
     <ds:schemaRef ds:uri="http://schemas.openxmlformats.org/officeDocument/2006/bibliography"/>
   </ds:schemaRefs>

</xml_diff>